<commit_message>
fixed some spelling errors and wierd sentences
</commit_message>
<xml_diff>
--- a/intervju.docx
+++ b/intervju.docx
@@ -50,7 +50,6 @@
           <w:lang w:eastAsia="nb-NO"/>
         </w:rPr>
       </w:pPr>
-      <w:bookmarkStart w:id="0" w:name="_GoBack"/>
       <w:r>
         <w:rPr>
           <w:rFonts w:ascii="Arial" w:eastAsia="Times New Roman" w:hAnsi="Arial" w:cs="Arial"/>
@@ -151,7 +150,6 @@
         </w:rPr>
         <w:br/>
       </w:r>
-      <w:bookmarkEnd w:id="0"/>
       <w:r>
         <w:rPr>
           <w:rFonts w:ascii="Times New Roman" w:eastAsia="Times New Roman" w:hAnsi="Times New Roman" w:cs="Times New Roman"/>
@@ -494,6 +492,35 @@
         </w:rPr>
         <w:t>Pleier dere å gi pasienten program som de må trene på hjemme mellom hver time?</w:t>
       </w:r>
+    </w:p>
+    <w:p>
+      <w:pPr>
+        <w:numPr>
+          <w:ilvl w:val="1"/>
+          <w:numId w:val="1"/>
+        </w:numPr>
+        <w:spacing w:before="100" w:beforeAutospacing="1" w:after="100" w:afterAutospacing="1" w:line="240" w:lineRule="auto"/>
+        <w:textAlignment w:val="baseline"/>
+        <w:rPr>
+          <w:rFonts w:ascii="Arial" w:eastAsia="Times New Roman" w:hAnsi="Arial" w:cs="Arial"/>
+          <w:color w:val="000000"/>
+          <w:sz w:val="23"/>
+          <w:szCs w:val="23"/>
+          <w:lang w:eastAsia="nb-NO"/>
+        </w:rPr>
+      </w:pPr>
+      <w:r>
+        <w:rPr>
+          <w:rFonts w:ascii="Arial" w:eastAsia="Times New Roman" w:hAnsi="Arial" w:cs="Arial"/>
+          <w:color w:val="000000"/>
+          <w:sz w:val="23"/>
+          <w:szCs w:val="23"/>
+          <w:lang w:eastAsia="nb-NO"/>
+        </w:rPr>
+        <w:t>Hvordan legger dere opp treningen? Og hvordan legger dere opp trening hos dere vs. trening utenfor behandlingen?</w:t>
+      </w:r>
+      <w:bookmarkStart w:id="0" w:name="_GoBack"/>
+      <w:bookmarkEnd w:id="0"/>
     </w:p>
     <w:p>
       <w:pPr>

</xml_diff>